<commit_message>
update the docs about the github using
</commit_message>
<xml_diff>
--- a/Lesson6/连接github 建立本地项目.docx
+++ b/Lesson6/连接github 建立本地项目.docx
@@ -775,7 +775,17 @@
           <w:sz w:val="21"/>
           <w:lang w:val="en-US" w:eastAsia="zh-CN"/>
         </w:rPr>
-        <w:t>Touch .gitignore 创建gitignore文件  --- 打开ignore文件写入自己要忽略的文件（不上传到仓库中的）  文件夹以/开头</w:t>
+        <w:t>Touch .gitignore 创建gitignore文件  --- 打</w:t>
+      </w:r>
+      <w:bookmarkStart w:id="0" w:name="_GoBack"/>
+      <w:bookmarkEnd w:id="0"/>
+      <w:r>
+        <w:rPr>
+          <w:rFonts w:hint="eastAsia" w:ascii="宋体" w:hAnsi="宋体" w:eastAsia="宋体"/>
+          <w:sz w:val="21"/>
+          <w:lang w:val="en-US" w:eastAsia="zh-CN"/>
+        </w:rPr>
+        <w:t>开ignore文件写入自己要忽略的文件（不上传到仓库中的）  文件夹以/开头</w:t>
       </w:r>
     </w:p>
     <w:p>
@@ -854,6 +864,7 @@
         <w:rPr>
           <w:rFonts w:hint="eastAsia" w:ascii="宋体" w:hAnsi="宋体" w:eastAsia="宋体"/>
           <w:sz w:val="21"/>
+          <w:highlight w:val="yellow"/>
           <w:lang w:val="en-US" w:eastAsia="zh-CN"/>
         </w:rPr>
       </w:pPr>
@@ -895,7 +906,16 @@
           <w:sz w:val="21"/>
           <w:lang w:val="en-US" w:eastAsia="zh-CN"/>
         </w:rPr>
-        <w:t xml:space="preserve">  把有变化的加入本地仓库</w:t>
+        <w:t xml:space="preserve">  把有变化的加入本地仓库  </w:t>
+      </w:r>
+      <w:r>
+        <w:rPr>
+          <w:rFonts w:hint="eastAsia" w:ascii="宋体" w:hAnsi="宋体" w:eastAsia="宋体"/>
+          <w:sz w:val="21"/>
+          <w:highlight w:val="yellow"/>
+          <w:lang w:val="en-US" w:eastAsia="zh-CN"/>
+        </w:rPr>
+        <w:t>需要先提交到本地仓库，然能push到origin</w:t>
       </w:r>
     </w:p>
     <w:p>
@@ -943,6 +963,7 @@
       <w:pPr>
         <w:widowControl w:val="0"/>
         <w:numPr>
+          <w:ilvl w:val="0"/>
           <w:numId w:val="0"/>
         </w:numPr>
         <w:jc w:val="both"/>
@@ -957,6 +978,7 @@
       <w:pPr>
         <w:widowControl w:val="0"/>
         <w:numPr>
+          <w:ilvl w:val="0"/>
           <w:numId w:val="0"/>
         </w:numPr>
         <w:jc w:val="both"/>
@@ -982,13 +1004,12 @@
         </w:rPr>
         <w:t>Clone 项目</w:t>
       </w:r>
-      <w:bookmarkStart w:id="0" w:name="_GoBack"/>
-      <w:bookmarkEnd w:id="0"/>
     </w:p>
     <w:p>
       <w:pPr>
         <w:widowControl w:val="0"/>
         <w:numPr>
+          <w:ilvl w:val="0"/>
           <w:numId w:val="0"/>
         </w:numPr>
         <w:jc w:val="both"/>

</xml_diff>